<commit_message>
backup from dell lappy
</commit_message>
<xml_diff>
--- a/Mission statement.docx
+++ b/Mission statement.docx
@@ -159,87 +159,71 @@
       </w:r>
     </w:p>
     <w:p>
-      <w:r>
-        <w:t>4-</w:t>
+      <w:pPr>
+        <w:rPr>
+          <w:b/>
+        </w:rPr>
+      </w:pPr>
+      <w:r>
+        <w:rPr>
+          <w:b/>
+        </w:rPr>
+        <w:t xml:space="preserve">Success Criteria </w:t>
+      </w:r>
+    </w:p>
+    <w:p>
+      <w:pPr>
+        <w:ind w:left="720"/>
+      </w:pPr>
+      <w:r>
+        <w:t xml:space="preserve">Retraining </w:t>
+      </w:r>
+      <w:proofErr w:type="gramStart"/>
+      <w:r>
+        <w:t>Kathryn</w:t>
+      </w:r>
+      <w:r>
+        <w:t xml:space="preserve"> </w:t>
+      </w:r>
+      <w:r>
+        <w:t xml:space="preserve"> -</w:t>
+      </w:r>
+      <w:proofErr w:type="gramEnd"/>
+      <w:r>
+        <w:t xml:space="preserve"> </w:t>
+      </w:r>
+      <w:r>
+        <w:t>2days</w:t>
+      </w:r>
+    </w:p>
+    <w:p>
+      <w:pPr>
+        <w:ind w:left="720"/>
+      </w:pPr>
+      <w:r>
+        <w:t>Property</w:t>
       </w:r>
       <w:bookmarkStart w:id="0" w:name="_GoBack"/>
       <w:bookmarkEnd w:id="0"/>
     </w:p>
     <w:p>
       <w:pPr>
-        <w:rPr>
-          <w:b/>
-        </w:rPr>
-      </w:pPr>
-      <w:r>
-        <w:rPr>
-          <w:b/>
-        </w:rPr>
-        <w:t xml:space="preserve">Success Criteria </w:t>
-      </w:r>
-    </w:p>
-    <w:p>
-      <w:pPr>
-        <w:rPr>
-          <w:b/>
-        </w:rPr>
-      </w:pPr>
-      <w:r>
-        <w:rPr>
-          <w:b/>
-        </w:rPr>
-        <w:t>Retraining Kathryn</w:t>
-      </w:r>
-      <w:r>
-        <w:rPr>
-          <w:b/>
-        </w:rPr>
-        <w:t xml:space="preserve"> </w:t>
-      </w:r>
-      <w:r>
-        <w:t>2days</w:t>
-      </w:r>
-    </w:p>
-    <w:p>
-      <w:pPr>
-        <w:rPr>
-          <w:b/>
-        </w:rPr>
-      </w:pPr>
-      <w:r>
-        <w:rPr>
-          <w:b/>
-        </w:rPr>
-        <w:t>Property</w:t>
-      </w:r>
-    </w:p>
-    <w:p>
-      <w:pPr>
-        <w:rPr>
-          <w:b/>
-        </w:rPr>
-      </w:pPr>
-      <w:r>
-        <w:rPr>
-          <w:b/>
-        </w:rPr>
+        <w:ind w:left="720"/>
+      </w:pPr>
+      <w:r>
         <w:t>Property up to standard</w:t>
       </w:r>
     </w:p>
     <w:p>
       <w:pPr>
-        <w:rPr>
-          <w:b/>
-        </w:rPr>
-      </w:pPr>
-      <w:proofErr w:type="spellStart"/>
-      <w:r>
-        <w:rPr>
-          <w:b/>
-        </w:rPr>
-        <w:t>ofstead</w:t>
-      </w:r>
-      <w:proofErr w:type="spellEnd"/>
+        <w:ind w:left="720"/>
+      </w:pPr>
+      <w:r>
+        <w:t>Ofsted</w:t>
+      </w:r>
+      <w:r>
+        <w:t xml:space="preserve"> compliant</w:t>
+      </w:r>
     </w:p>
     <w:p>
       <w:pPr>
@@ -394,15 +378,15 @@
         <w:ind w:left="720"/>
       </w:pPr>
       <w:r>
+        <w:t xml:space="preserve">Tier 1, 28 days provide emergency </w:t>
+      </w:r>
+    </w:p>
+    <w:p>
+      <w:pPr>
+        <w:ind w:left="720"/>
+      </w:pPr>
+      <w:r>
         <w:lastRenderedPageBreak/>
-        <w:t xml:space="preserve">Tier 1, 28 days provide emergency </w:t>
-      </w:r>
-    </w:p>
-    <w:p>
-      <w:pPr>
-        <w:ind w:left="720"/>
-      </w:pPr>
-      <w:r>
         <w:t>Tier 2, 3-6 months’ stabilisation</w:t>
       </w:r>
     </w:p>

</xml_diff>